<commit_message>
feat(main): add files stage1
</commit_message>
<xml_diff>
--- a/project-personal/stage1/report/report.docx
+++ b/project-personal/stage1/report/report.docx
@@ -189,7 +189,7 @@
       </w:r>
     </w:p>
     <w:bookmarkEnd w:id="21"/>
-    <w:bookmarkStart w:id="22" w:name="выполнение-работы"/>
+    <w:bookmarkStart w:id="32" w:name="выполнение-работы"/>
     <w:p>
       <w:pPr>
         <w:pStyle w:val="Heading1"/>
@@ -218,13 +218,91 @@
         <w:t xml:space="preserve"> </w:t>
       </w:r>
       <w:r>
-        <w:t xml:space="preserve">1</w:t>
-      </w:r>
-      <w:r>
-        <w:t xml:space="preserve"> </w:t>
-      </w:r>
-      <w:r>
-        <w:t xml:space="preserve">2</w:t>
+        <w:drawing>
+          <wp:inline>
+            <wp:extent cx="5334000" cy="3225516"/>
+            <wp:effectExtent b="0" l="0" r="0" t="0"/>
+            <wp:docPr descr="1" title="" id="1" name="Picture"/>
+            <a:graphic>
+              <a:graphicData uri="http://schemas.openxmlformats.org/drawingml/2006/picture">
+                <pic:pic>
+                  <pic:nvPicPr>
+                    <pic:cNvPr descr="/home/vsdedova/Изображения/1.jpg" id="0" name="Picture"/>
+                    <pic:cNvPicPr>
+                      <a:picLocks noChangeArrowheads="1" noChangeAspect="1"/>
+                    </pic:cNvPicPr>
+                  </pic:nvPicPr>
+                  <pic:blipFill>
+                    <a:blip r:embed="rId22"/>
+                    <a:stretch>
+                      <a:fillRect/>
+                    </a:stretch>
+                  </pic:blipFill>
+                  <pic:spPr bwMode="auto">
+                    <a:xfrm>
+                      <a:off x="0" y="0"/>
+                      <a:ext cx="5334000" cy="3225516"/>
+                    </a:xfrm>
+                    <a:prstGeom prst="rect">
+                      <a:avLst/>
+                    </a:prstGeom>
+                    <a:noFill/>
+                    <a:ln w="9525">
+                      <a:noFill/>
+                      <a:headEnd/>
+                      <a:tailEnd/>
+                    </a:ln>
+                  </pic:spPr>
+                </pic:pic>
+              </a:graphicData>
+            </a:graphic>
+          </wp:inline>
+        </w:drawing>
+      </w:r>
+      <w:r>
+        <w:t xml:space="preserve"> </w:t>
+      </w:r>
+      <w:r>
+        <w:drawing>
+          <wp:inline>
+            <wp:extent cx="5334000" cy="3269225"/>
+            <wp:effectExtent b="0" l="0" r="0" t="0"/>
+            <wp:docPr descr="2" title="" id="1" name="Picture"/>
+            <a:graphic>
+              <a:graphicData uri="http://schemas.openxmlformats.org/drawingml/2006/picture">
+                <pic:pic>
+                  <pic:nvPicPr>
+                    <pic:cNvPr descr="/home/vsdedova/Изображения/2.jpg" id="0" name="Picture"/>
+                    <pic:cNvPicPr>
+                      <a:picLocks noChangeArrowheads="1" noChangeAspect="1"/>
+                    </pic:cNvPicPr>
+                  </pic:nvPicPr>
+                  <pic:blipFill>
+                    <a:blip r:embed="rId23"/>
+                    <a:stretch>
+                      <a:fillRect/>
+                    </a:stretch>
+                  </pic:blipFill>
+                  <pic:spPr bwMode="auto">
+                    <a:xfrm>
+                      <a:off x="0" y="0"/>
+                      <a:ext cx="5334000" cy="3269225"/>
+                    </a:xfrm>
+                    <a:prstGeom prst="rect">
+                      <a:avLst/>
+                    </a:prstGeom>
+                    <a:noFill/>
+                    <a:ln w="9525">
+                      <a:noFill/>
+                      <a:headEnd/>
+                      <a:tailEnd/>
+                    </a:ln>
+                  </pic:spPr>
+                </pic:pic>
+              </a:graphicData>
+            </a:graphic>
+          </wp:inline>
+        </w:drawing>
       </w:r>
       <w:r>
         <w:t xml:space="preserve"> </w:t>
@@ -236,7 +314,46 @@
         <w:t xml:space="preserve"> </w:t>
       </w:r>
       <w:r>
-        <w:t xml:space="preserve">3</w:t>
+        <w:drawing>
+          <wp:inline>
+            <wp:extent cx="5334000" cy="3008790"/>
+            <wp:effectExtent b="0" l="0" r="0" t="0"/>
+            <wp:docPr descr="3" title="" id="1" name="Picture"/>
+            <a:graphic>
+              <a:graphicData uri="http://schemas.openxmlformats.org/drawingml/2006/picture">
+                <pic:pic>
+                  <pic:nvPicPr>
+                    <pic:cNvPr descr="/home/vsdedova/Изображения/4.jpg" id="0" name="Picture"/>
+                    <pic:cNvPicPr>
+                      <a:picLocks noChangeArrowheads="1" noChangeAspect="1"/>
+                    </pic:cNvPicPr>
+                  </pic:nvPicPr>
+                  <pic:blipFill>
+                    <a:blip r:embed="rId24"/>
+                    <a:stretch>
+                      <a:fillRect/>
+                    </a:stretch>
+                  </pic:blipFill>
+                  <pic:spPr bwMode="auto">
+                    <a:xfrm>
+                      <a:off x="0" y="0"/>
+                      <a:ext cx="5334000" cy="3008790"/>
+                    </a:xfrm>
+                    <a:prstGeom prst="rect">
+                      <a:avLst/>
+                    </a:prstGeom>
+                    <a:noFill/>
+                    <a:ln w="9525">
+                      <a:noFill/>
+                      <a:headEnd/>
+                      <a:tailEnd/>
+                    </a:ln>
+                  </pic:spPr>
+                </pic:pic>
+              </a:graphicData>
+            </a:graphic>
+          </wp:inline>
+        </w:drawing>
       </w:r>
       <w:r>
         <w:t xml:space="preserve"> </w:t>
@@ -248,7 +365,46 @@
         <w:t xml:space="preserve"> </w:t>
       </w:r>
       <w:r>
-        <w:t xml:space="preserve">4</w:t>
+        <w:drawing>
+          <wp:inline>
+            <wp:extent cx="5334000" cy="3390604"/>
+            <wp:effectExtent b="0" l="0" r="0" t="0"/>
+            <wp:docPr descr="4" title="" id="1" name="Picture"/>
+            <a:graphic>
+              <a:graphicData uri="http://schemas.openxmlformats.org/drawingml/2006/picture">
+                <pic:pic>
+                  <pic:nvPicPr>
+                    <pic:cNvPr descr="/home/vsdedova/Изображения/5.jpg" id="0" name="Picture"/>
+                    <pic:cNvPicPr>
+                      <a:picLocks noChangeArrowheads="1" noChangeAspect="1"/>
+                    </pic:cNvPicPr>
+                  </pic:nvPicPr>
+                  <pic:blipFill>
+                    <a:blip r:embed="rId25"/>
+                    <a:stretch>
+                      <a:fillRect/>
+                    </a:stretch>
+                  </pic:blipFill>
+                  <pic:spPr bwMode="auto">
+                    <a:xfrm>
+                      <a:off x="0" y="0"/>
+                      <a:ext cx="5334000" cy="3390604"/>
+                    </a:xfrm>
+                    <a:prstGeom prst="rect">
+                      <a:avLst/>
+                    </a:prstGeom>
+                    <a:noFill/>
+                    <a:ln w="9525">
+                      <a:noFill/>
+                      <a:headEnd/>
+                      <a:tailEnd/>
+                    </a:ln>
+                  </pic:spPr>
+                </pic:pic>
+              </a:graphicData>
+            </a:graphic>
+          </wp:inline>
+        </w:drawing>
       </w:r>
       <w:r>
         <w:t xml:space="preserve"> </w:t>
@@ -260,13 +416,91 @@
         <w:t xml:space="preserve"> </w:t>
       </w:r>
       <w:r>
-        <w:t xml:space="preserve">5</w:t>
-      </w:r>
-      <w:r>
-        <w:t xml:space="preserve"> </w:t>
-      </w:r>
-      <w:r>
-        <w:t xml:space="preserve">6</w:t>
+        <w:drawing>
+          <wp:inline>
+            <wp:extent cx="5334000" cy="2592416"/>
+            <wp:effectExtent b="0" l="0" r="0" t="0"/>
+            <wp:docPr descr="5" title="" id="1" name="Picture"/>
+            <a:graphic>
+              <a:graphicData uri="http://schemas.openxmlformats.org/drawingml/2006/picture">
+                <pic:pic>
+                  <pic:nvPicPr>
+                    <pic:cNvPr descr="/home/vsdedova/Изображения/6.jpg" id="0" name="Picture"/>
+                    <pic:cNvPicPr>
+                      <a:picLocks noChangeArrowheads="1" noChangeAspect="1"/>
+                    </pic:cNvPicPr>
+                  </pic:nvPicPr>
+                  <pic:blipFill>
+                    <a:blip r:embed="rId26"/>
+                    <a:stretch>
+                      <a:fillRect/>
+                    </a:stretch>
+                  </pic:blipFill>
+                  <pic:spPr bwMode="auto">
+                    <a:xfrm>
+                      <a:off x="0" y="0"/>
+                      <a:ext cx="5334000" cy="2592416"/>
+                    </a:xfrm>
+                    <a:prstGeom prst="rect">
+                      <a:avLst/>
+                    </a:prstGeom>
+                    <a:noFill/>
+                    <a:ln w="9525">
+                      <a:noFill/>
+                      <a:headEnd/>
+                      <a:tailEnd/>
+                    </a:ln>
+                  </pic:spPr>
+                </pic:pic>
+              </a:graphicData>
+            </a:graphic>
+          </wp:inline>
+        </w:drawing>
+      </w:r>
+      <w:r>
+        <w:t xml:space="preserve"> </w:t>
+      </w:r>
+      <w:r>
+        <w:drawing>
+          <wp:inline>
+            <wp:extent cx="5334000" cy="2916945"/>
+            <wp:effectExtent b="0" l="0" r="0" t="0"/>
+            <wp:docPr descr="6" title="" id="1" name="Picture"/>
+            <a:graphic>
+              <a:graphicData uri="http://schemas.openxmlformats.org/drawingml/2006/picture">
+                <pic:pic>
+                  <pic:nvPicPr>
+                    <pic:cNvPr descr="/home/vsdedova/Изображения/7.jpg" id="0" name="Picture"/>
+                    <pic:cNvPicPr>
+                      <a:picLocks noChangeArrowheads="1" noChangeAspect="1"/>
+                    </pic:cNvPicPr>
+                  </pic:nvPicPr>
+                  <pic:blipFill>
+                    <a:blip r:embed="rId27"/>
+                    <a:stretch>
+                      <a:fillRect/>
+                    </a:stretch>
+                  </pic:blipFill>
+                  <pic:spPr bwMode="auto">
+                    <a:xfrm>
+                      <a:off x="0" y="0"/>
+                      <a:ext cx="5334000" cy="2916945"/>
+                    </a:xfrm>
+                    <a:prstGeom prst="rect">
+                      <a:avLst/>
+                    </a:prstGeom>
+                    <a:noFill/>
+                    <a:ln w="9525">
+                      <a:noFill/>
+                      <a:headEnd/>
+                      <a:tailEnd/>
+                    </a:ln>
+                  </pic:spPr>
+                </pic:pic>
+              </a:graphicData>
+            </a:graphic>
+          </wp:inline>
+        </w:drawing>
       </w:r>
       <w:r>
         <w:t xml:space="preserve"> </w:t>
@@ -278,7 +512,46 @@
         <w:t xml:space="preserve"> </w:t>
       </w:r>
       <w:r>
-        <w:t xml:space="preserve">7</w:t>
+        <w:drawing>
+          <wp:inline>
+            <wp:extent cx="5334000" cy="4086972"/>
+            <wp:effectExtent b="0" l="0" r="0" t="0"/>
+            <wp:docPr descr="7" title="" id="1" name="Picture"/>
+            <a:graphic>
+              <a:graphicData uri="http://schemas.openxmlformats.org/drawingml/2006/picture">
+                <pic:pic>
+                  <pic:nvPicPr>
+                    <pic:cNvPr descr="/home/vsdedova/Изображения/8.jpg" id="0" name="Picture"/>
+                    <pic:cNvPicPr>
+                      <a:picLocks noChangeArrowheads="1" noChangeAspect="1"/>
+                    </pic:cNvPicPr>
+                  </pic:nvPicPr>
+                  <pic:blipFill>
+                    <a:blip r:embed="rId28"/>
+                    <a:stretch>
+                      <a:fillRect/>
+                    </a:stretch>
+                  </pic:blipFill>
+                  <pic:spPr bwMode="auto">
+                    <a:xfrm>
+                      <a:off x="0" y="0"/>
+                      <a:ext cx="5334000" cy="4086972"/>
+                    </a:xfrm>
+                    <a:prstGeom prst="rect">
+                      <a:avLst/>
+                    </a:prstGeom>
+                    <a:noFill/>
+                    <a:ln w="9525">
+                      <a:noFill/>
+                      <a:headEnd/>
+                      <a:tailEnd/>
+                    </a:ln>
+                  </pic:spPr>
+                </pic:pic>
+              </a:graphicData>
+            </a:graphic>
+          </wp:inline>
+        </w:drawing>
       </w:r>
       <w:r>
         <w:t xml:space="preserve"> </w:t>
@@ -290,13 +563,91 @@
         <w:t xml:space="preserve"> </w:t>
       </w:r>
       <w:r>
-        <w:t xml:space="preserve">8</w:t>
-      </w:r>
-      <w:r>
-        <w:t xml:space="preserve"> </w:t>
-      </w:r>
-      <w:r>
-        <w:t xml:space="preserve">9</w:t>
+        <w:drawing>
+          <wp:inline>
+            <wp:extent cx="5334000" cy="788736"/>
+            <wp:effectExtent b="0" l="0" r="0" t="0"/>
+            <wp:docPr descr="8" title="" id="1" name="Picture"/>
+            <a:graphic>
+              <a:graphicData uri="http://schemas.openxmlformats.org/drawingml/2006/picture">
+                <pic:pic>
+                  <pic:nvPicPr>
+                    <pic:cNvPr descr="/home/vsdedova/Изображения/9.jpg" id="0" name="Picture"/>
+                    <pic:cNvPicPr>
+                      <a:picLocks noChangeArrowheads="1" noChangeAspect="1"/>
+                    </pic:cNvPicPr>
+                  </pic:nvPicPr>
+                  <pic:blipFill>
+                    <a:blip r:embed="rId29"/>
+                    <a:stretch>
+                      <a:fillRect/>
+                    </a:stretch>
+                  </pic:blipFill>
+                  <pic:spPr bwMode="auto">
+                    <a:xfrm>
+                      <a:off x="0" y="0"/>
+                      <a:ext cx="5334000" cy="788736"/>
+                    </a:xfrm>
+                    <a:prstGeom prst="rect">
+                      <a:avLst/>
+                    </a:prstGeom>
+                    <a:noFill/>
+                    <a:ln w="9525">
+                      <a:noFill/>
+                      <a:headEnd/>
+                      <a:tailEnd/>
+                    </a:ln>
+                  </pic:spPr>
+                </pic:pic>
+              </a:graphicData>
+            </a:graphic>
+          </wp:inline>
+        </w:drawing>
+      </w:r>
+      <w:r>
+        <w:t xml:space="preserve"> </w:t>
+      </w:r>
+      <w:r>
+        <w:drawing>
+          <wp:inline>
+            <wp:extent cx="5334000" cy="2529191"/>
+            <wp:effectExtent b="0" l="0" r="0" t="0"/>
+            <wp:docPr descr="9" title="" id="1" name="Picture"/>
+            <a:graphic>
+              <a:graphicData uri="http://schemas.openxmlformats.org/drawingml/2006/picture">
+                <pic:pic>
+                  <pic:nvPicPr>
+                    <pic:cNvPr descr="/home/vsdedova/Изображения/10.jpg" id="0" name="Picture"/>
+                    <pic:cNvPicPr>
+                      <a:picLocks noChangeArrowheads="1" noChangeAspect="1"/>
+                    </pic:cNvPicPr>
+                  </pic:nvPicPr>
+                  <pic:blipFill>
+                    <a:blip r:embed="rId30"/>
+                    <a:stretch>
+                      <a:fillRect/>
+                    </a:stretch>
+                  </pic:blipFill>
+                  <pic:spPr bwMode="auto">
+                    <a:xfrm>
+                      <a:off x="0" y="0"/>
+                      <a:ext cx="5334000" cy="2529191"/>
+                    </a:xfrm>
+                    <a:prstGeom prst="rect">
+                      <a:avLst/>
+                    </a:prstGeom>
+                    <a:noFill/>
+                    <a:ln w="9525">
+                      <a:noFill/>
+                      <a:headEnd/>
+                      <a:tailEnd/>
+                    </a:ln>
+                  </pic:spPr>
+                </pic:pic>
+              </a:graphicData>
+            </a:graphic>
+          </wp:inline>
+        </w:drawing>
       </w:r>
       <w:r>
         <w:t xml:space="preserve"> </w:t>
@@ -308,11 +659,50 @@
         <w:t xml:space="preserve"> </w:t>
       </w:r>
       <w:r>
-        <w:t xml:space="preserve">10</w:t>
+        <w:drawing>
+          <wp:inline>
+            <wp:extent cx="5334000" cy="3366952"/>
+            <wp:effectExtent b="0" l="0" r="0" t="0"/>
+            <wp:docPr descr="10" title="" id="1" name="Picture"/>
+            <a:graphic>
+              <a:graphicData uri="http://schemas.openxmlformats.org/drawingml/2006/picture">
+                <pic:pic>
+                  <pic:nvPicPr>
+                    <pic:cNvPr descr="/home/vsdedova/Изображения/11.jpg" id="0" name="Picture"/>
+                    <pic:cNvPicPr>
+                      <a:picLocks noChangeArrowheads="1" noChangeAspect="1"/>
+                    </pic:cNvPicPr>
+                  </pic:nvPicPr>
+                  <pic:blipFill>
+                    <a:blip r:embed="rId31"/>
+                    <a:stretch>
+                      <a:fillRect/>
+                    </a:stretch>
+                  </pic:blipFill>
+                  <pic:spPr bwMode="auto">
+                    <a:xfrm>
+                      <a:off x="0" y="0"/>
+                      <a:ext cx="5334000" cy="3366952"/>
+                    </a:xfrm>
+                    <a:prstGeom prst="rect">
+                      <a:avLst/>
+                    </a:prstGeom>
+                    <a:noFill/>
+                    <a:ln w="9525">
+                      <a:noFill/>
+                      <a:headEnd/>
+                      <a:tailEnd/>
+                    </a:ln>
+                  </pic:spPr>
+                </pic:pic>
+              </a:graphicData>
+            </a:graphic>
+          </wp:inline>
+        </w:drawing>
       </w:r>
     </w:p>
-    <w:bookmarkEnd w:id="22"/>
-    <w:bookmarkStart w:id="23" w:name="выводы"/>
+    <w:bookmarkEnd w:id="32"/>
+    <w:bookmarkStart w:id="33" w:name="выводы"/>
     <w:p>
       <w:pPr>
         <w:pStyle w:val="Heading1"/>
@@ -338,8 +728,8 @@
         <w:t xml:space="preserve">Я научилась работать и создавать сайты,синхронизировать их с гитхабом.</w:t>
       </w:r>
     </w:p>
-    <w:bookmarkEnd w:id="23"/>
-    <w:bookmarkStart w:id="25" w:name="список-литературы"/>
+    <w:bookmarkEnd w:id="33"/>
+    <w:bookmarkStart w:id="35" w:name="список-литературы"/>
     <w:p>
       <w:pPr>
         <w:pStyle w:val="Heading1"/>
@@ -348,9 +738,9 @@
         <w:t xml:space="preserve">Список литературы</w:t>
       </w:r>
     </w:p>
-    <w:bookmarkStart w:id="24" w:name="refs"/>
-    <w:bookmarkEnd w:id="24"/>
-    <w:bookmarkEnd w:id="25"/>
+    <w:bookmarkStart w:id="34" w:name="refs"/>
+    <w:bookmarkEnd w:id="34"/>
+    <w:bookmarkEnd w:id="35"/>
     <w:sectPr/>
   </w:body>
 </w:document>

</xml_diff>